<commit_message>
Test results for BCH(16,12)
</commit_message>
<xml_diff>
--- a/Exam/BCH(16,12).docx
+++ b/Exam/BCH(16,12).docx
@@ -17,7 +17,25 @@
           <w:sz w:val="24"/>
           <w:szCs w:val="24"/>
         </w:rPr>
-        <w:t>The Vandermonde Matrix given in the exam paper:</w:t>
+        <w:t xml:space="preserve">The </w:t>
+      </w:r>
+      <w:proofErr w:type="spellStart"/>
+      <w:r>
+        <w:rPr>
+          <w:rFonts w:eastAsiaTheme="minorEastAsia"/>
+          <w:sz w:val="24"/>
+          <w:szCs w:val="24"/>
+        </w:rPr>
+        <w:t>Vandermonde</w:t>
+      </w:r>
+      <w:proofErr w:type="spellEnd"/>
+      <w:r>
+        <w:rPr>
+          <w:rFonts w:eastAsiaTheme="minorEastAsia"/>
+          <w:sz w:val="24"/>
+          <w:szCs w:val="24"/>
+        </w:rPr>
+        <w:t xml:space="preserve"> Matrix given in the exam paper:</w:t>
       </w:r>
     </w:p>
     <w:tbl>
@@ -1386,25 +1404,7 @@
           <w:szCs w:val="24"/>
           <w:lang w:val="it-IT"/>
         </w:rPr>
-        <w:t>1</w:t>
-      </w:r>
-      <w:r>
-        <w:rPr>
-          <w:rFonts w:cstheme="minorHAnsi"/>
-          <w:sz w:val="24"/>
-          <w:szCs w:val="24"/>
-          <w:lang w:val="it-IT"/>
-        </w:rPr>
-        <w:t>3</w:t>
-      </w:r>
-      <w:r>
-        <w:rPr>
-          <w:rFonts w:cstheme="minorHAnsi"/>
-          <w:sz w:val="24"/>
-          <w:szCs w:val="24"/>
-          <w:lang w:val="it-IT"/>
-        </w:rPr>
-        <w:t xml:space="preserve"> </w:t>
+        <w:t xml:space="preserve">13 </w:t>
       </w:r>
       <w:r>
         <w:rPr>
@@ -1517,25 +1517,7 @@
           <w:szCs w:val="24"/>
           <w:lang w:val="it-IT"/>
         </w:rPr>
-        <w:t>1</w:t>
-      </w:r>
-      <w:r>
-        <w:rPr>
-          <w:rFonts w:cstheme="minorHAnsi"/>
-          <w:sz w:val="24"/>
-          <w:szCs w:val="24"/>
-          <w:lang w:val="it-IT"/>
-        </w:rPr>
-        <w:t>6</w:t>
-      </w:r>
-      <w:r>
-        <w:rPr>
-          <w:rFonts w:cstheme="minorHAnsi"/>
-          <w:sz w:val="24"/>
-          <w:szCs w:val="24"/>
-          <w:lang w:val="it-IT"/>
-        </w:rPr>
-        <w:t xml:space="preserve"> </w:t>
+        <w:t xml:space="preserve">16 </w:t>
       </w:r>
       <w:r>
         <w:rPr>
@@ -1656,16 +1638,7 @@
           <w:szCs w:val="24"/>
           <w:lang w:val="it-IT"/>
         </w:rPr>
-        <w:t>4</w:t>
-      </w:r>
-      <w:r>
-        <w:rPr>
-          <w:rFonts w:cstheme="minorHAnsi"/>
-          <w:sz w:val="24"/>
-          <w:szCs w:val="24"/>
-          <w:lang w:val="it-IT"/>
-        </w:rPr>
-        <w:t xml:space="preserve"> </w:t>
+        <w:t xml:space="preserve">4 </w:t>
       </w:r>
       <w:r>
         <w:rPr>
@@ -3276,25 +3249,7 @@
           <w:szCs w:val="24"/>
           <w:lang w:val="it-IT"/>
         </w:rPr>
-        <w:t xml:space="preserve"> – </w:t>
-      </w:r>
-      <w:r>
-        <w:rPr>
-          <w:rFonts w:cstheme="minorHAnsi"/>
-          <w:sz w:val="24"/>
-          <w:szCs w:val="24"/>
-          <w:lang w:val="it-IT"/>
-        </w:rPr>
-        <w:t>3</w:t>
-      </w:r>
-      <w:r>
-        <w:rPr>
-          <w:rFonts w:cstheme="minorHAnsi"/>
-          <w:sz w:val="24"/>
-          <w:szCs w:val="24"/>
-          <w:lang w:val="it-IT"/>
-        </w:rPr>
-        <w:t xml:space="preserve"> </w:t>
+        <w:t xml:space="preserve"> – 3 </w:t>
       </w:r>
       <w:r>
         <w:rPr>
@@ -4732,25 +4687,7 @@
           <w:szCs w:val="24"/>
           <w:lang w:val="it-IT"/>
         </w:rPr>
-        <w:t xml:space="preserve"> </w:t>
-      </w:r>
-      <w:r>
-        <w:rPr>
-          <w:rFonts w:cstheme="minorHAnsi"/>
-          <w:sz w:val="24"/>
-          <w:szCs w:val="24"/>
-          <w:lang w:val="it-IT"/>
-        </w:rPr>
-        <w:t>9</w:t>
-      </w:r>
-      <w:r>
-        <w:rPr>
-          <w:rFonts w:cstheme="minorHAnsi"/>
-          <w:sz w:val="24"/>
-          <w:szCs w:val="24"/>
-          <w:lang w:val="it-IT"/>
-        </w:rPr>
-        <w:t xml:space="preserve"> </w:t>
+        <w:t xml:space="preserve"> 9 </w:t>
       </w:r>
       <w:r>
         <w:rPr>
@@ -6161,16 +6098,7 @@
           <w:szCs w:val="24"/>
           <w:lang w:val="it-IT"/>
         </w:rPr>
-        <w:t xml:space="preserve"> </w:t>
-      </w:r>
-      <w:r>
-        <w:rPr>
-          <w:rFonts w:cstheme="minorHAnsi"/>
-          <w:sz w:val="24"/>
-          <w:szCs w:val="24"/>
-          <w:lang w:val="it-IT"/>
-        </w:rPr>
-        <w:t>R</w:t>
+        <w:t xml:space="preserve"> R</w:t>
       </w:r>
       <w:r>
         <w:rPr>
@@ -6189,34 +6117,7 @@
           <w:szCs w:val="24"/>
           <w:lang w:val="it-IT"/>
         </w:rPr>
-        <w:t xml:space="preserve"> </w:t>
-      </w:r>
-      <w:r>
-        <w:rPr>
-          <w:rFonts w:cstheme="minorHAnsi"/>
-          <w:sz w:val="24"/>
-          <w:szCs w:val="24"/>
-          <w:lang w:val="it-IT"/>
-        </w:rPr>
-        <w:t>–</w:t>
-      </w:r>
-      <w:r>
-        <w:rPr>
-          <w:rFonts w:cstheme="minorHAnsi"/>
-          <w:sz w:val="24"/>
-          <w:szCs w:val="24"/>
-          <w:lang w:val="it-IT"/>
-        </w:rPr>
-        <w:t xml:space="preserve"> 16</w:t>
-      </w:r>
-      <w:r>
-        <w:rPr>
-          <w:rFonts w:cstheme="minorHAnsi"/>
-          <w:sz w:val="24"/>
-          <w:szCs w:val="24"/>
-          <w:lang w:val="it-IT"/>
-        </w:rPr>
-        <w:t xml:space="preserve"> </w:t>
+        <w:t xml:space="preserve"> – 16 </w:t>
       </w:r>
       <w:r>
         <w:rPr>
@@ -6324,25 +6225,7 @@
           <w:szCs w:val="24"/>
           <w:lang w:val="it-IT"/>
         </w:rPr>
-        <w:t xml:space="preserve"> – </w:t>
-      </w:r>
-      <w:r>
-        <w:rPr>
-          <w:rFonts w:cstheme="minorHAnsi"/>
-          <w:sz w:val="24"/>
-          <w:szCs w:val="24"/>
-          <w:lang w:val="it-IT"/>
-        </w:rPr>
-        <w:t>2</w:t>
-      </w:r>
-      <w:r>
-        <w:rPr>
-          <w:rFonts w:cstheme="minorHAnsi"/>
-          <w:sz w:val="24"/>
-          <w:szCs w:val="24"/>
-          <w:lang w:val="it-IT"/>
-        </w:rPr>
-        <w:t xml:space="preserve"> </w:t>
+        <w:t xml:space="preserve"> – 2 </w:t>
       </w:r>
       <w:r>
         <w:rPr>
@@ -7878,25 +7761,7 @@
           <w:szCs w:val="24"/>
           <w:lang w:val="it-IT"/>
         </w:rPr>
-        <w:t xml:space="preserve"> </w:t>
-      </w:r>
-      <w:r>
-        <w:rPr>
-          <w:rFonts w:cstheme="minorHAnsi"/>
-          <w:sz w:val="24"/>
-          <w:szCs w:val="24"/>
-          <w:lang w:val="it-IT"/>
-        </w:rPr>
-        <w:t>3</w:t>
-      </w:r>
-      <w:r>
-        <w:rPr>
-          <w:rFonts w:cstheme="minorHAnsi"/>
-          <w:sz w:val="24"/>
-          <w:szCs w:val="24"/>
-          <w:lang w:val="it-IT"/>
-        </w:rPr>
-        <w:t xml:space="preserve"> </w:t>
+        <w:t xml:space="preserve"> 3 </w:t>
       </w:r>
       <w:r>
         <w:rPr>
@@ -9444,25 +9309,7 @@
           <w:szCs w:val="24"/>
           <w:lang w:val="it-IT"/>
         </w:rPr>
-        <w:t xml:space="preserve"> – 1</w:t>
-      </w:r>
-      <w:r>
-        <w:rPr>
-          <w:rFonts w:cstheme="minorHAnsi"/>
-          <w:sz w:val="24"/>
-          <w:szCs w:val="24"/>
-          <w:lang w:val="it-IT"/>
-        </w:rPr>
-        <w:t>4</w:t>
-      </w:r>
-      <w:r>
-        <w:rPr>
-          <w:rFonts w:cstheme="minorHAnsi"/>
-          <w:sz w:val="24"/>
-          <w:szCs w:val="24"/>
-          <w:lang w:val="it-IT"/>
-        </w:rPr>
-        <w:t xml:space="preserve"> </w:t>
+        <w:t xml:space="preserve"> – 14 </w:t>
       </w:r>
       <w:r>
         <w:rPr>
@@ -9570,25 +9417,7 @@
           <w:szCs w:val="24"/>
           <w:lang w:val="it-IT"/>
         </w:rPr>
-        <w:t xml:space="preserve"> – </w:t>
-      </w:r>
-      <w:r>
-        <w:rPr>
-          <w:rFonts w:cstheme="minorHAnsi"/>
-          <w:sz w:val="24"/>
-          <w:szCs w:val="24"/>
-          <w:lang w:val="it-IT"/>
-        </w:rPr>
-        <w:t xml:space="preserve">  3</w:t>
-      </w:r>
-      <w:r>
-        <w:rPr>
-          <w:rFonts w:cstheme="minorHAnsi"/>
-          <w:sz w:val="24"/>
-          <w:szCs w:val="24"/>
-          <w:lang w:val="it-IT"/>
-        </w:rPr>
-        <w:t xml:space="preserve"> </w:t>
+        <w:t xml:space="preserve"> –   3 </w:t>
       </w:r>
       <w:r>
         <w:rPr>
@@ -11098,15 +10927,7 @@
                         <w:sz w:val="24"/>
                         <w:szCs w:val="24"/>
                       </w:rPr>
-                      <m:t>1</m:t>
-                    </m:r>
-                    <m:r>
-                      <w:rPr>
-                        <w:rFonts w:ascii="Cambria Math" w:hAnsi="Cambria Math"/>
-                        <w:sz w:val="24"/>
-                        <w:szCs w:val="24"/>
-                      </w:rPr>
-                      <m:t>3</m:t>
+                      <m:t>13</m:t>
                     </m:r>
                   </m:e>
                   <m:e>
@@ -12110,15 +11931,7 @@
                         <w:sz w:val="24"/>
                         <w:szCs w:val="24"/>
                       </w:rPr>
-                      <m:t>1</m:t>
-                    </m:r>
-                    <m:r>
-                      <w:rPr>
-                        <w:rFonts w:ascii="Cambria Math" w:eastAsia="Cambria Math" w:hAnsi="Cambria Math" w:cs="Cambria Math"/>
-                        <w:sz w:val="24"/>
-                        <w:szCs w:val="24"/>
-                      </w:rPr>
-                      <m:t>6</m:t>
+                      <m:t>16</m:t>
                     </m:r>
                     <m:ctrlPr>
                       <w:rPr>
@@ -12473,25 +12286,7 @@
                       <w:rPr>
                         <w:rFonts w:ascii="Cambria Math" w:hAnsi="Cambria Math"/>
                       </w:rPr>
-                      <m:t>=4</m:t>
-                    </m:r>
-                    <m:r>
-                      <w:rPr>
-                        <w:rFonts w:ascii="Cambria Math" w:hAnsi="Cambria Math"/>
-                      </w:rPr>
-                      <m:t>d1+</m:t>
-                    </m:r>
-                    <m:r>
-                      <w:rPr>
-                        <w:rFonts w:ascii="Cambria Math" w:hAnsi="Cambria Math"/>
-                      </w:rPr>
-                      <m:t>10d2+3d3+d4+</m:t>
-                    </m:r>
-                    <m:r>
-                      <w:rPr>
-                        <w:rFonts w:ascii="Cambria Math" w:hAnsi="Cambria Math"/>
-                      </w:rPr>
-                      <m:t>5d5+16d6+d7+12d8+16d9+14d10+7d11+13d12</m:t>
+                      <m:t>=4d1+10d2+3d3+d4+5d5+16d6+d7+12d8+16d9+14d10+7d11+13d12</m:t>
                     </m:r>
                   </m:e>
                 </m:mr>
@@ -12519,13 +12314,7 @@
                       <w:rPr>
                         <w:rFonts w:ascii="Cambria Math" w:hAnsi="Cambria Math"/>
                       </w:rPr>
-                      <m:t>=</m:t>
-                    </m:r>
-                    <m:r>
-                      <w:rPr>
-                        <w:rFonts w:ascii="Cambria Math" w:hAnsi="Cambria Math"/>
-                      </w:rPr>
-                      <m:t>2d1+15d2+15d3+16d4+15d5+9d6+12d7+4d8+16d9+11d10+3d11+6d12</m:t>
+                      <m:t>=2d1+15d2+15d3+16d4+15d5+9d6+12d7+4d8+16d9+11d10+3d11+6d12</m:t>
                     </m:r>
                   </m:e>
                 </m:mr>
@@ -12538,7 +12327,7 @@
                       <w:rPr>
                         <w:rFonts w:ascii="Cambria Math" w:hAnsi="Cambria Math"/>
                       </w:rPr>
-                      <m:t xml:space="preserve">   </m:t>
+                      <m:t xml:space="preserve">   d</m:t>
                     </m:r>
                     <m:r>
                       <m:rPr>
@@ -12547,39 +12336,33 @@
                       <w:rPr>
                         <w:rFonts w:ascii="Cambria Math" w:hAnsi="Cambria Math"/>
                       </w:rPr>
-                      <m:t>d</m:t>
-                    </m:r>
+                      <m:t>15</m:t>
+                    </m:r>
+                    <m:r>
+                      <w:rPr>
+                        <w:rFonts w:ascii="Cambria Math" w:hAnsi="Cambria Math"/>
+                      </w:rPr>
+                      <m:t xml:space="preserve">=3d1+11d2+16d3+4d4+12d5+9d6+15d7+16d8+15d9+15d10+2d11+13d12 </m:t>
+                    </m:r>
+                    <m:ctrlPr>
+                      <w:rPr>
+                        <w:rFonts w:ascii="Cambria Math" w:eastAsia="Cambria Math" w:hAnsi="Cambria Math" w:cs="Cambria Math"/>
+                        <w:i/>
+                      </w:rPr>
+                    </m:ctrlPr>
+                  </m:e>
+                </m:mr>
+                <m:mr>
+                  <m:e>
                     <m:r>
                       <m:rPr>
                         <m:sty m:val="bi"/>
                       </m:rPr>
                       <w:rPr>
-                        <w:rFonts w:ascii="Cambria Math" w:hAnsi="Cambria Math"/>
-                      </w:rPr>
-                      <m:t>15</m:t>
-                    </m:r>
-                    <m:r>
-                      <w:rPr>
-                        <w:rFonts w:ascii="Cambria Math" w:hAnsi="Cambria Math"/>
-                      </w:rPr>
-                      <m:t>=</m:t>
-                    </m:r>
-                    <m:r>
-                      <w:rPr>
-                        <w:rFonts w:ascii="Cambria Math" w:hAnsi="Cambria Math"/>
-                      </w:rPr>
-                      <m:t xml:space="preserve">3d1+11d2+16d3+4d4+12d5+9d6+15d7+16d8+15d9+15d10+2d11+13d12 </m:t>
-                    </m:r>
-                    <m:ctrlPr>
-                      <w:rPr>
-                        <w:rFonts w:ascii="Cambria Math" w:eastAsia="Cambria Math" w:hAnsi="Cambria Math" w:cs="Cambria Math"/>
-                        <w:i/>
-                      </w:rPr>
-                    </m:ctrlPr>
-                  </m:e>
-                </m:mr>
-                <m:mr>
-                  <m:e>
+                        <w:rFonts w:ascii="Cambria Math" w:eastAsia="Cambria Math" w:hAnsi="Cambria Math" w:cs="Cambria Math"/>
+                      </w:rPr>
+                      <m:t>d</m:t>
+                    </m:r>
                     <m:r>
                       <m:rPr>
                         <m:sty m:val="bi"/>
@@ -12587,130 +12370,13 @@
                       <w:rPr>
                         <w:rFonts w:ascii="Cambria Math" w:eastAsia="Cambria Math" w:hAnsi="Cambria Math" w:cs="Cambria Math"/>
                       </w:rPr>
-                      <m:t>d</m:t>
-                    </m:r>
-                    <m:r>
-                      <m:rPr>
-                        <m:sty m:val="bi"/>
-                      </m:rPr>
-                      <w:rPr>
-                        <w:rFonts w:ascii="Cambria Math" w:eastAsia="Cambria Math" w:hAnsi="Cambria Math" w:cs="Cambria Math"/>
-                      </w:rPr>
                       <m:t>16</m:t>
                     </m:r>
                     <m:r>
                       <w:rPr>
                         <w:rFonts w:ascii="Cambria Math" w:eastAsia="Cambria Math" w:hAnsi="Cambria Math" w:cs="Cambria Math"/>
                       </w:rPr>
-                      <m:t>=</m:t>
-                    </m:r>
-                    <m:r>
-                      <w:rPr>
-                        <w:rFonts w:ascii="Cambria Math" w:eastAsia="Cambria Math" w:hAnsi="Cambria Math" w:cs="Cambria Math"/>
-                      </w:rPr>
-                      <m:t>7</m:t>
-                    </m:r>
-                    <m:r>
-                      <w:rPr>
-                        <w:rFonts w:ascii="Cambria Math" w:eastAsia="Cambria Math" w:hAnsi="Cambria Math" w:cs="Cambria Math"/>
-                      </w:rPr>
-                      <m:t>d1+</m:t>
-                    </m:r>
-                    <m:r>
-                      <w:rPr>
-                        <w:rFonts w:ascii="Cambria Math" w:eastAsia="Cambria Math" w:hAnsi="Cambria Math" w:cs="Cambria Math"/>
-                      </w:rPr>
-                      <m:t>14</m:t>
-                    </m:r>
-                    <m:r>
-                      <w:rPr>
-                        <w:rFonts w:ascii="Cambria Math" w:eastAsia="Cambria Math" w:hAnsi="Cambria Math" w:cs="Cambria Math"/>
-                      </w:rPr>
-                      <m:t>d2+</m:t>
-                    </m:r>
-                    <m:r>
-                      <w:rPr>
-                        <w:rFonts w:ascii="Cambria Math" w:eastAsia="Cambria Math" w:hAnsi="Cambria Math" w:cs="Cambria Math"/>
-                      </w:rPr>
-                      <m:t>16</m:t>
-                    </m:r>
-                    <m:r>
-                      <w:rPr>
-                        <w:rFonts w:ascii="Cambria Math" w:eastAsia="Cambria Math" w:hAnsi="Cambria Math" w:cs="Cambria Math"/>
-                      </w:rPr>
-                      <m:t>d3+</m:t>
-                    </m:r>
-                    <m:r>
-                      <w:rPr>
-                        <w:rFonts w:ascii="Cambria Math" w:eastAsia="Cambria Math" w:hAnsi="Cambria Math" w:cs="Cambria Math"/>
-                      </w:rPr>
-                      <m:t>12</m:t>
-                    </m:r>
-                    <m:r>
-                      <w:rPr>
-                        <w:rFonts w:ascii="Cambria Math" w:eastAsia="Cambria Math" w:hAnsi="Cambria Math" w:cs="Cambria Math"/>
-                      </w:rPr>
-                      <m:t>d4+</m:t>
-                    </m:r>
-                    <m:r>
-                      <w:rPr>
-                        <w:rFonts w:ascii="Cambria Math" w:eastAsia="Cambria Math" w:hAnsi="Cambria Math" w:cs="Cambria Math"/>
-                      </w:rPr>
-                      <m:t xml:space="preserve"> </m:t>
-                    </m:r>
-                    <m:r>
-                      <w:rPr>
-                        <w:rFonts w:ascii="Cambria Math" w:eastAsia="Cambria Math" w:hAnsi="Cambria Math" w:cs="Cambria Math"/>
-                      </w:rPr>
-                      <m:t>d5+</m:t>
-                    </m:r>
-                    <m:r>
-                      <w:rPr>
-                        <w:rFonts w:ascii="Cambria Math" w:eastAsia="Cambria Math" w:hAnsi="Cambria Math" w:cs="Cambria Math"/>
-                      </w:rPr>
-                      <m:t>16</m:t>
-                    </m:r>
-                    <m:r>
-                      <w:rPr>
-                        <w:rFonts w:ascii="Cambria Math" w:eastAsia="Cambria Math" w:hAnsi="Cambria Math" w:cs="Cambria Math"/>
-                      </w:rPr>
-                      <m:t>d6+</m:t>
-                    </m:r>
-                    <m:r>
-                      <w:rPr>
-                        <w:rFonts w:ascii="Cambria Math" w:eastAsia="Cambria Math" w:hAnsi="Cambria Math" w:cs="Cambria Math"/>
-                      </w:rPr>
-                      <m:t>5</m:t>
-                    </m:r>
-                    <m:r>
-                      <w:rPr>
-                        <w:rFonts w:ascii="Cambria Math" w:eastAsia="Cambria Math" w:hAnsi="Cambria Math" w:cs="Cambria Math"/>
-                      </w:rPr>
-                      <m:t>d7+d8+3d9+</m:t>
-                    </m:r>
-                    <m:r>
-                      <w:rPr>
-                        <w:rFonts w:ascii="Cambria Math" w:eastAsia="Cambria Math" w:hAnsi="Cambria Math" w:cs="Cambria Math"/>
-                      </w:rPr>
-                      <m:t>10</m:t>
-                    </m:r>
-                    <m:r>
-                      <w:rPr>
-                        <w:rFonts w:ascii="Cambria Math" w:eastAsia="Cambria Math" w:hAnsi="Cambria Math" w:cs="Cambria Math"/>
-                      </w:rPr>
-                      <m:t>d10+</m:t>
-                    </m:r>
-                    <m:r>
-                      <w:rPr>
-                        <w:rFonts w:ascii="Cambria Math" w:eastAsia="Cambria Math" w:hAnsi="Cambria Math" w:cs="Cambria Math"/>
-                      </w:rPr>
-                      <m:t>4</m:t>
-                    </m:r>
-                    <m:r>
-                      <w:rPr>
-                        <w:rFonts w:ascii="Cambria Math" w:eastAsia="Cambria Math" w:hAnsi="Cambria Math" w:cs="Cambria Math"/>
-                      </w:rPr>
-                      <m:t>d11+d12</m:t>
+                      <m:t>=7d1+14d2+16d3+12d4+ d5+16d6+5d7+d8+3d9+10d10+4d11+d12</m:t>
                     </m:r>
                   </m:e>
                 </m:mr>
@@ -18318,6 +17984,1476 @@
           <w:szCs w:val="24"/>
         </w:rPr>
       </w:pPr>
+    </w:p>
+    <w:p>
+      <w:pPr>
+        <w:widowControl w:val="0"/>
+        <w:suppressAutoHyphens/>
+        <w:spacing w:after="0" w:line="288" w:lineRule="auto"/>
+        <w:ind w:firstLine="720"/>
+        <w:contextualSpacing/>
+        <w:jc w:val="both"/>
+        <w:rPr>
+          <w:rFonts w:cs="Calibri"/>
+          <w:spacing w:val="-2"/>
+        </w:rPr>
+      </w:pPr>
+      <w:r>
+        <w:rPr>
+          <w:rFonts w:cs="Calibri"/>
+          <w:spacing w:val="-2"/>
+        </w:rPr>
+        <w:t>(b1) when input is  (1, 2, 3, 4, 5, 6, 7, 8, 9, 10, 11, 2), what are the check digits?</w:t>
+      </w:r>
+    </w:p>
+    <w:p>
+      <w:pPr>
+        <w:widowControl w:val="0"/>
+        <w:suppressAutoHyphens/>
+        <w:spacing w:after="0" w:line="288" w:lineRule="auto"/>
+        <w:contextualSpacing/>
+        <w:jc w:val="both"/>
+        <w:rPr>
+          <w:rFonts w:cs="Calibri"/>
+          <w:b/>
+          <w:bCs/>
+          <w:spacing w:val="-2"/>
+        </w:rPr>
+      </w:pPr>
+      <w:r>
+        <w:rPr>
+          <w:rFonts w:cs="Calibri"/>
+          <w:spacing w:val="-2"/>
+        </w:rPr>
+        <w:tab/>
+      </w:r>
+      <w:r>
+        <w:rPr>
+          <w:rFonts w:cs="Calibri"/>
+          <w:b/>
+          <w:bCs/>
+          <w:spacing w:val="-2"/>
+        </w:rPr>
+        <w:t>Check digits: 2 5 4 6</w:t>
+      </w:r>
+    </w:p>
+    <w:p>
+      <w:pPr>
+        <w:widowControl w:val="0"/>
+        <w:suppressAutoHyphens/>
+        <w:spacing w:after="0" w:line="288" w:lineRule="auto"/>
+        <w:ind w:left="720"/>
+        <w:contextualSpacing/>
+        <w:jc w:val="both"/>
+        <w:rPr>
+          <w:rFonts w:cs="Calibri"/>
+          <w:b/>
+          <w:bCs/>
+          <w:spacing w:val="-2"/>
+        </w:rPr>
+      </w:pPr>
+      <w:r>
+        <w:rPr>
+          <w:rFonts w:cs="Calibri"/>
+          <w:b/>
+          <w:bCs/>
+          <w:spacing w:val="-2"/>
+        </w:rPr>
+        <w:t>(S1 S2 S3 S4) = (0 0 0 0)</w:t>
+      </w:r>
+    </w:p>
+    <w:p>
+      <w:pPr>
+        <w:widowControl w:val="0"/>
+        <w:suppressAutoHyphens/>
+        <w:spacing w:after="0" w:line="288" w:lineRule="auto"/>
+        <w:ind w:left="720"/>
+        <w:contextualSpacing/>
+        <w:jc w:val="both"/>
+        <w:rPr>
+          <w:rFonts w:cs="Calibri"/>
+          <w:b/>
+          <w:bCs/>
+          <w:spacing w:val="-2"/>
+        </w:rPr>
+      </w:pPr>
+      <w:r>
+        <w:rPr>
+          <w:rFonts w:cs="Calibri"/>
+          <w:b/>
+          <w:bCs/>
+          <w:spacing w:val="-2"/>
+        </w:rPr>
+        <w:t>p = 0  q = 0  r = 0</w:t>
+      </w:r>
+    </w:p>
+    <w:p>
+      <w:pPr>
+        <w:widowControl w:val="0"/>
+        <w:suppressAutoHyphens/>
+        <w:spacing w:after="0" w:line="288" w:lineRule="auto"/>
+        <w:contextualSpacing/>
+        <w:jc w:val="both"/>
+        <w:rPr>
+          <w:rFonts w:cs="Calibri"/>
+          <w:b/>
+          <w:bCs/>
+          <w:spacing w:val="-2"/>
+        </w:rPr>
+      </w:pPr>
+      <w:r>
+        <w:rPr>
+          <w:rFonts w:cs="Calibri"/>
+          <w:b/>
+          <w:bCs/>
+          <w:spacing w:val="-2"/>
+        </w:rPr>
+        <w:tab/>
+        <w:t>No error</w:t>
+      </w:r>
+    </w:p>
+    <w:p>
+      <w:pPr>
+        <w:widowControl w:val="0"/>
+        <w:suppressAutoHyphens/>
+        <w:spacing w:after="0" w:line="288" w:lineRule="auto"/>
+        <w:ind w:firstLine="720"/>
+        <w:contextualSpacing/>
+        <w:jc w:val="both"/>
+        <w:rPr>
+          <w:rFonts w:cs="Calibri"/>
+          <w:spacing w:val="-2"/>
+        </w:rPr>
+      </w:pPr>
+      <w:r>
+        <w:rPr>
+          <w:rFonts w:cs="Calibri"/>
+          <w:spacing w:val="-2"/>
+        </w:rPr>
+        <w:t>(b2) when input is  (10, 3, 7, 5, 9, 1, 4, 1, 11, 8, 6, 5), what are the check digits?</w:t>
+      </w:r>
+    </w:p>
+    <w:p>
+      <w:pPr>
+        <w:widowControl w:val="0"/>
+        <w:suppressAutoHyphens/>
+        <w:spacing w:after="0" w:line="288" w:lineRule="auto"/>
+        <w:ind w:firstLine="720"/>
+        <w:contextualSpacing/>
+        <w:jc w:val="both"/>
+        <w:rPr>
+          <w:rFonts w:cs="Calibri"/>
+          <w:b/>
+          <w:bCs/>
+          <w:spacing w:val="-2"/>
+        </w:rPr>
+      </w:pPr>
+      <w:r>
+        <w:rPr>
+          <w:rFonts w:cs="Calibri"/>
+          <w:b/>
+          <w:bCs/>
+          <w:spacing w:val="-2"/>
+        </w:rPr>
+        <w:t>Check digits: 7 10 2 13</w:t>
+      </w:r>
+    </w:p>
+    <w:p>
+      <w:pPr>
+        <w:widowControl w:val="0"/>
+        <w:suppressAutoHyphens/>
+        <w:spacing w:after="0" w:line="288" w:lineRule="auto"/>
+        <w:ind w:firstLine="720"/>
+        <w:contextualSpacing/>
+        <w:jc w:val="both"/>
+        <w:rPr>
+          <w:rFonts w:cs="Calibri"/>
+          <w:b/>
+          <w:bCs/>
+          <w:spacing w:val="-2"/>
+        </w:rPr>
+      </w:pPr>
+      <w:r>
+        <w:rPr>
+          <w:rFonts w:cs="Calibri"/>
+          <w:b/>
+          <w:bCs/>
+          <w:spacing w:val="-2"/>
+        </w:rPr>
+        <w:t>(S1 S2 S3 S4) = (0 0 0 0)</w:t>
+      </w:r>
+    </w:p>
+    <w:p>
+      <w:pPr>
+        <w:widowControl w:val="0"/>
+        <w:suppressAutoHyphens/>
+        <w:spacing w:after="0" w:line="288" w:lineRule="auto"/>
+        <w:ind w:firstLine="720"/>
+        <w:contextualSpacing/>
+        <w:jc w:val="both"/>
+        <w:rPr>
+          <w:rFonts w:cs="Calibri"/>
+          <w:b/>
+          <w:bCs/>
+          <w:spacing w:val="-2"/>
+        </w:rPr>
+      </w:pPr>
+      <w:r>
+        <w:rPr>
+          <w:rFonts w:cs="Calibri"/>
+          <w:b/>
+          <w:bCs/>
+          <w:spacing w:val="-2"/>
+        </w:rPr>
+        <w:t>p = 0  q = 0  r = 0</w:t>
+      </w:r>
+    </w:p>
+    <w:p>
+      <w:pPr>
+        <w:widowControl w:val="0"/>
+        <w:suppressAutoHyphens/>
+        <w:spacing w:after="0" w:line="288" w:lineRule="auto"/>
+        <w:ind w:firstLine="720"/>
+        <w:contextualSpacing/>
+        <w:jc w:val="both"/>
+        <w:rPr>
+          <w:rFonts w:cs="Calibri"/>
+          <w:b/>
+          <w:bCs/>
+          <w:spacing w:val="-2"/>
+        </w:rPr>
+      </w:pPr>
+      <w:r>
+        <w:rPr>
+          <w:rFonts w:cs="Calibri"/>
+          <w:b/>
+          <w:bCs/>
+          <w:spacing w:val="-2"/>
+        </w:rPr>
+        <w:t>No error</w:t>
+      </w:r>
+    </w:p>
+    <w:p>
+      <w:pPr>
+        <w:widowControl w:val="0"/>
+        <w:suppressAutoHyphens/>
+        <w:spacing w:after="0" w:line="288" w:lineRule="auto"/>
+        <w:ind w:firstLine="720"/>
+        <w:contextualSpacing/>
+        <w:jc w:val="both"/>
+        <w:rPr>
+          <w:rFonts w:cs="Calibri"/>
+          <w:spacing w:val="-2"/>
+        </w:rPr>
+      </w:pPr>
+      <w:r>
+        <w:rPr>
+          <w:rFonts w:cs="Calibri"/>
+          <w:spacing w:val="-2"/>
+        </w:rPr>
+        <w:t xml:space="preserve">(b3) </w:t>
+      </w:r>
+      <w:proofErr w:type="spellStart"/>
+      <w:r>
+        <w:rPr>
+          <w:rFonts w:cs="Calibri"/>
+          <w:spacing w:val="-2"/>
+        </w:rPr>
+        <w:t>correct_if_needed</w:t>
+      </w:r>
+      <w:proofErr w:type="spellEnd"/>
+      <w:r>
+        <w:rPr>
+          <w:rFonts w:cs="Calibri"/>
+          <w:spacing w:val="-2"/>
+        </w:rPr>
+        <w:t xml:space="preserve"> (2, 3, 3, 4, 5, 6, 7, 8, 9, 10, 11, 2, 6, 7, 7, 13)</w:t>
+      </w:r>
+    </w:p>
+    <w:p>
+      <w:pPr>
+        <w:widowControl w:val="0"/>
+        <w:suppressAutoHyphens/>
+        <w:spacing w:after="0" w:line="288" w:lineRule="auto"/>
+        <w:ind w:firstLine="720"/>
+        <w:contextualSpacing/>
+        <w:jc w:val="both"/>
+        <w:rPr>
+          <w:rFonts w:cs="Calibri"/>
+          <w:b/>
+          <w:bCs/>
+          <w:spacing w:val="-2"/>
+        </w:rPr>
+      </w:pPr>
+      <w:r>
+        <w:rPr>
+          <w:rFonts w:cs="Calibri"/>
+          <w:b/>
+          <w:bCs/>
+          <w:spacing w:val="-2"/>
+        </w:rPr>
+        <w:t>(S1 S2 S3 S4) = (1 2 4 8)</w:t>
+      </w:r>
+    </w:p>
+    <w:p>
+      <w:pPr>
+        <w:widowControl w:val="0"/>
+        <w:suppressAutoHyphens/>
+        <w:spacing w:after="0" w:line="288" w:lineRule="auto"/>
+        <w:ind w:firstLine="720"/>
+        <w:contextualSpacing/>
+        <w:jc w:val="both"/>
+        <w:rPr>
+          <w:rFonts w:cs="Calibri"/>
+          <w:b/>
+          <w:bCs/>
+          <w:spacing w:val="-2"/>
+        </w:rPr>
+      </w:pPr>
+      <w:r>
+        <w:rPr>
+          <w:rFonts w:cs="Calibri"/>
+          <w:b/>
+          <w:bCs/>
+          <w:spacing w:val="-2"/>
+        </w:rPr>
+        <w:t>p = 0  q = 0  r = 0</w:t>
+      </w:r>
+    </w:p>
+    <w:p>
+      <w:pPr>
+        <w:widowControl w:val="0"/>
+        <w:suppressAutoHyphens/>
+        <w:spacing w:after="0" w:line="288" w:lineRule="auto"/>
+        <w:ind w:firstLine="720"/>
+        <w:contextualSpacing/>
+        <w:jc w:val="both"/>
+        <w:rPr>
+          <w:rFonts w:cs="Calibri"/>
+          <w:b/>
+          <w:bCs/>
+          <w:spacing w:val="-2"/>
+        </w:rPr>
+      </w:pPr>
+      <w:r>
+        <w:rPr>
+          <w:rFonts w:cs="Calibri"/>
+          <w:b/>
+          <w:bCs/>
+          <w:spacing w:val="-2"/>
+        </w:rPr>
+        <w:t>2</w:t>
+      </w:r>
+    </w:p>
+    <w:p>
+      <w:pPr>
+        <w:widowControl w:val="0"/>
+        <w:suppressAutoHyphens/>
+        <w:spacing w:after="0" w:line="288" w:lineRule="auto"/>
+        <w:contextualSpacing/>
+        <w:jc w:val="both"/>
+        <w:rPr>
+          <w:rFonts w:cs="Calibri"/>
+          <w:b/>
+          <w:bCs/>
+          <w:spacing w:val="-2"/>
+        </w:rPr>
+      </w:pPr>
+      <w:r>
+        <w:rPr>
+          <w:rFonts w:cs="Calibri"/>
+          <w:spacing w:val="-2"/>
+        </w:rPr>
+        <w:tab/>
+      </w:r>
+      <w:r>
+        <w:rPr>
+          <w:rFonts w:cs="Calibri"/>
+          <w:b/>
+          <w:bCs/>
+          <w:spacing w:val="-2"/>
+        </w:rPr>
+        <w:t>One error present. Corrected code:</w:t>
+      </w:r>
+      <w:r>
+        <w:rPr>
+          <w:rFonts w:cs="Calibri"/>
+          <w:b/>
+          <w:bCs/>
+          <w:spacing w:val="-2"/>
+        </w:rPr>
+        <w:t xml:space="preserve"> </w:t>
+      </w:r>
+      <w:r>
+        <w:rPr>
+          <w:rFonts w:cs="Calibri"/>
+          <w:b/>
+          <w:bCs/>
+          <w:spacing w:val="-2"/>
+        </w:rPr>
+        <w:t>2234567891011267713</w:t>
+      </w:r>
+    </w:p>
+    <w:p>
+      <w:pPr>
+        <w:spacing w:after="0"/>
+        <w:ind w:firstLine="720"/>
+        <w:contextualSpacing/>
+        <w:rPr>
+          <w:rFonts w:eastAsia="Times New Roman" w:cs="Calibri"/>
+        </w:rPr>
+      </w:pPr>
+      <w:r>
+        <w:rPr>
+          <w:rFonts w:cs="Calibri"/>
+          <w:spacing w:val="-2"/>
+        </w:rPr>
+        <w:t xml:space="preserve">(b4) </w:t>
+      </w:r>
+      <w:proofErr w:type="spellStart"/>
+      <w:r>
+        <w:rPr>
+          <w:rFonts w:cs="Calibri"/>
+          <w:spacing w:val="-2"/>
+        </w:rPr>
+        <w:t>correct</w:t>
+      </w:r>
+      <w:r>
+        <w:rPr>
+          <w:rFonts w:cs="Calibri"/>
+          <w:spacing w:val="-2"/>
+        </w:rPr>
+        <w:t>_if_needed</w:t>
+      </w:r>
+      <w:proofErr w:type="spellEnd"/>
+      <w:r>
+        <w:rPr>
+          <w:rFonts w:cs="Calibri"/>
+          <w:spacing w:val="-2"/>
+        </w:rPr>
+        <w:t xml:space="preserve"> (</w:t>
+      </w:r>
+      <w:r>
+        <w:rPr>
+          <w:rFonts w:eastAsia="Times New Roman" w:cs="Calibri"/>
+        </w:rPr>
+        <w:t>5, 3, 2, 8, 6, 9, 1,1, 2, 6, 7, 4, 15, 1, 14, 9)</w:t>
+      </w:r>
+    </w:p>
+    <w:p>
+      <w:pPr>
+        <w:spacing w:after="0"/>
+        <w:ind w:firstLine="720"/>
+        <w:contextualSpacing/>
+        <w:rPr>
+          <w:rFonts w:eastAsia="Times New Roman" w:cs="Calibri"/>
+          <w:b/>
+          <w:bCs/>
+        </w:rPr>
+      </w:pPr>
+      <w:r>
+        <w:rPr>
+          <w:rFonts w:eastAsia="Times New Roman" w:cs="Calibri"/>
+          <w:b/>
+          <w:bCs/>
+        </w:rPr>
+        <w:t>(S1 S2 S3 S4) = (8 13 2 16)</w:t>
+      </w:r>
+    </w:p>
+    <w:p>
+      <w:pPr>
+        <w:spacing w:after="0"/>
+        <w:ind w:firstLine="720"/>
+        <w:contextualSpacing/>
+        <w:rPr>
+          <w:rFonts w:eastAsia="Times New Roman" w:cs="Calibri"/>
+          <w:b/>
+          <w:bCs/>
+        </w:rPr>
+      </w:pPr>
+      <w:r>
+        <w:rPr>
+          <w:rFonts w:eastAsia="Times New Roman" w:cs="Calibri"/>
+          <w:b/>
+          <w:bCs/>
+        </w:rPr>
+        <w:t>p = 0  q = 0  r = 0</w:t>
+      </w:r>
+    </w:p>
+    <w:p>
+      <w:pPr>
+        <w:spacing w:after="0"/>
+        <w:ind w:firstLine="720"/>
+        <w:contextualSpacing/>
+        <w:rPr>
+          <w:rFonts w:eastAsia="Times New Roman" w:cs="Calibri"/>
+          <w:b/>
+          <w:bCs/>
+        </w:rPr>
+      </w:pPr>
+      <w:r>
+        <w:rPr>
+          <w:rFonts w:eastAsia="Times New Roman" w:cs="Calibri"/>
+          <w:b/>
+          <w:bCs/>
+        </w:rPr>
+        <w:t>1</w:t>
+      </w:r>
+    </w:p>
+    <w:p>
+      <w:pPr>
+        <w:widowControl w:val="0"/>
+        <w:suppressAutoHyphens/>
+        <w:spacing w:after="0" w:line="288" w:lineRule="auto"/>
+        <w:contextualSpacing/>
+        <w:jc w:val="both"/>
+        <w:rPr>
+          <w:rFonts w:cs="Calibri"/>
+          <w:b/>
+          <w:bCs/>
+          <w:spacing w:val="-2"/>
+        </w:rPr>
+      </w:pPr>
+      <w:r>
+        <w:rPr>
+          <w:rFonts w:cs="Calibri"/>
+          <w:spacing w:val="-2"/>
+        </w:rPr>
+        <w:tab/>
+      </w:r>
+      <w:r>
+        <w:rPr>
+          <w:rFonts w:cs="Calibri"/>
+          <w:b/>
+          <w:bCs/>
+          <w:spacing w:val="-2"/>
+        </w:rPr>
+        <w:t xml:space="preserve">One error present. Corrected code: </w:t>
+      </w:r>
+      <w:r>
+        <w:rPr>
+          <w:rFonts w:cs="Calibri"/>
+          <w:b/>
+          <w:bCs/>
+          <w:spacing w:val="-2"/>
+        </w:rPr>
+        <w:t>5328691102674151149</w:t>
+      </w:r>
+    </w:p>
+    <w:p>
+      <w:pPr>
+        <w:spacing w:after="0"/>
+        <w:ind w:firstLine="720"/>
+        <w:contextualSpacing/>
+        <w:rPr>
+          <w:rFonts w:eastAsia="Times New Roman" w:cs="Calibri"/>
+        </w:rPr>
+      </w:pPr>
+      <w:r>
+        <w:rPr>
+          <w:rFonts w:cs="Calibri"/>
+          <w:lang w:eastAsia="en-GB"/>
+        </w:rPr>
+        <w:t xml:space="preserve">(b5) </w:t>
+      </w:r>
+      <w:proofErr w:type="spellStart"/>
+      <w:r>
+        <w:rPr>
+          <w:rFonts w:cs="Calibri"/>
+          <w:lang w:eastAsia="en-GB"/>
+        </w:rPr>
+        <w:t>correct</w:t>
+      </w:r>
+      <w:r>
+        <w:rPr>
+          <w:rFonts w:cs="Calibri"/>
+          <w:spacing w:val="-2"/>
+        </w:rPr>
+        <w:t>_if_needed</w:t>
+      </w:r>
+      <w:proofErr w:type="spellEnd"/>
+      <w:r>
+        <w:rPr>
+          <w:rFonts w:cs="Calibri"/>
+          <w:lang w:eastAsia="en-GB"/>
+        </w:rPr>
+        <w:t xml:space="preserve"> </w:t>
+      </w:r>
+      <w:r>
+        <w:rPr>
+          <w:rFonts w:eastAsia="Times New Roman" w:cs="Calibri"/>
+        </w:rPr>
+        <w:t>(10, 11, 3, 5, 3, 9, 8, 8,6, 11, 14, 15, 6, 6, 15, 8)</w:t>
+      </w:r>
+    </w:p>
+    <w:p>
+      <w:pPr>
+        <w:spacing w:after="0"/>
+        <w:ind w:firstLine="720"/>
+        <w:contextualSpacing/>
+        <w:rPr>
+          <w:rFonts w:cs="Calibri"/>
+          <w:b/>
+          <w:bCs/>
+          <w:lang w:eastAsia="en-GB"/>
+        </w:rPr>
+      </w:pPr>
+      <w:r>
+        <w:rPr>
+          <w:rFonts w:cs="Calibri"/>
+          <w:b/>
+          <w:bCs/>
+          <w:lang w:eastAsia="en-GB"/>
+        </w:rPr>
+        <w:t>(</w:t>
+      </w:r>
+      <w:r>
+        <w:rPr>
+          <w:rFonts w:cs="Calibri"/>
+          <w:b/>
+          <w:bCs/>
+          <w:lang w:eastAsia="en-GB"/>
+        </w:rPr>
+        <w:t>S1</w:t>
+      </w:r>
+      <w:r>
+        <w:rPr>
+          <w:rFonts w:cs="Calibri"/>
+          <w:b/>
+          <w:bCs/>
+          <w:lang w:eastAsia="en-GB"/>
+        </w:rPr>
+        <w:t xml:space="preserve"> </w:t>
+      </w:r>
+      <w:r>
+        <w:rPr>
+          <w:rFonts w:cs="Calibri"/>
+          <w:b/>
+          <w:bCs/>
+          <w:lang w:eastAsia="en-GB"/>
+        </w:rPr>
+        <w:t>S2</w:t>
+      </w:r>
+      <w:r>
+        <w:rPr>
+          <w:rFonts w:cs="Calibri"/>
+          <w:b/>
+          <w:bCs/>
+          <w:lang w:eastAsia="en-GB"/>
+        </w:rPr>
+        <w:t xml:space="preserve"> </w:t>
+      </w:r>
+      <w:r>
+        <w:rPr>
+          <w:rFonts w:cs="Calibri"/>
+          <w:b/>
+          <w:bCs/>
+          <w:lang w:eastAsia="en-GB"/>
+        </w:rPr>
+        <w:t>S3</w:t>
+      </w:r>
+      <w:r>
+        <w:rPr>
+          <w:rFonts w:cs="Calibri"/>
+          <w:b/>
+          <w:bCs/>
+          <w:lang w:eastAsia="en-GB"/>
+        </w:rPr>
+        <w:t xml:space="preserve"> </w:t>
+      </w:r>
+      <w:r>
+        <w:rPr>
+          <w:rFonts w:cs="Calibri"/>
+          <w:b/>
+          <w:bCs/>
+          <w:lang w:eastAsia="en-GB"/>
+        </w:rPr>
+        <w:t>S4</w:t>
+      </w:r>
+      <w:r>
+        <w:rPr>
+          <w:rFonts w:cs="Calibri"/>
+          <w:b/>
+          <w:bCs/>
+          <w:lang w:eastAsia="en-GB"/>
+        </w:rPr>
+        <w:t>)</w:t>
+      </w:r>
+      <w:r>
+        <w:rPr>
+          <w:rFonts w:cs="Calibri"/>
+          <w:b/>
+          <w:bCs/>
+          <w:lang w:eastAsia="en-GB"/>
+        </w:rPr>
+        <w:t xml:space="preserve"> = </w:t>
+      </w:r>
+      <w:r>
+        <w:rPr>
+          <w:rFonts w:cs="Calibri"/>
+          <w:b/>
+          <w:bCs/>
+          <w:lang w:eastAsia="en-GB"/>
+        </w:rPr>
+        <w:t>(</w:t>
+      </w:r>
+      <w:r>
+        <w:rPr>
+          <w:rFonts w:cs="Calibri"/>
+          <w:b/>
+          <w:bCs/>
+          <w:lang w:eastAsia="en-GB"/>
+        </w:rPr>
+        <w:t>2 5 16 11</w:t>
+      </w:r>
+      <w:r>
+        <w:rPr>
+          <w:rFonts w:cs="Calibri"/>
+          <w:b/>
+          <w:bCs/>
+          <w:lang w:eastAsia="en-GB"/>
+        </w:rPr>
+        <w:t>)</w:t>
+      </w:r>
+    </w:p>
+    <w:p>
+      <w:pPr>
+        <w:spacing w:after="0"/>
+        <w:ind w:firstLine="720"/>
+        <w:contextualSpacing/>
+        <w:rPr>
+          <w:rFonts w:cs="Calibri"/>
+          <w:b/>
+          <w:bCs/>
+          <w:lang w:eastAsia="en-GB"/>
+        </w:rPr>
+      </w:pPr>
+      <w:r>
+        <w:rPr>
+          <w:rFonts w:cs="Calibri"/>
+          <w:b/>
+          <w:bCs/>
+          <w:lang w:eastAsia="en-GB"/>
+        </w:rPr>
+        <w:t>p = 10  q = 10  r = 14</w:t>
+      </w:r>
+    </w:p>
+    <w:p>
+      <w:pPr>
+        <w:spacing w:after="0"/>
+        <w:ind w:firstLine="720"/>
+        <w:contextualSpacing/>
+        <w:rPr>
+          <w:rFonts w:cs="Calibri"/>
+          <w:b/>
+          <w:bCs/>
+          <w:lang w:eastAsia="en-GB"/>
+        </w:rPr>
+      </w:pPr>
+      <w:r>
+        <w:rPr>
+          <w:rFonts w:cs="Calibri"/>
+          <w:b/>
+          <w:bCs/>
+          <w:lang w:eastAsia="en-GB"/>
+        </w:rPr>
+        <w:t xml:space="preserve">More than two errors have </w:t>
+      </w:r>
+      <w:proofErr w:type="spellStart"/>
+      <w:r>
+        <w:rPr>
+          <w:rFonts w:cs="Calibri"/>
+          <w:b/>
+          <w:bCs/>
+          <w:lang w:eastAsia="en-GB"/>
+        </w:rPr>
+        <w:t>occoured</w:t>
+      </w:r>
+      <w:proofErr w:type="spellEnd"/>
+      <w:r>
+        <w:rPr>
+          <w:rFonts w:cs="Calibri"/>
+          <w:b/>
+          <w:bCs/>
+          <w:lang w:eastAsia="en-GB"/>
+        </w:rPr>
+        <w:t>. ??</w:t>
+      </w:r>
+    </w:p>
+    <w:p>
+      <w:pPr>
+        <w:spacing w:after="0"/>
+        <w:ind w:firstLine="720"/>
+        <w:rPr>
+          <w:rFonts w:eastAsia="Times New Roman" w:cs="Calibri"/>
+        </w:rPr>
+      </w:pPr>
+      <w:r>
+        <w:rPr>
+          <w:rFonts w:cs="Calibri"/>
+          <w:lang w:eastAsia="en-GB"/>
+        </w:rPr>
+        <w:t xml:space="preserve">(b6) </w:t>
+      </w:r>
+      <w:proofErr w:type="spellStart"/>
+      <w:r>
+        <w:rPr>
+          <w:rFonts w:cs="Calibri"/>
+          <w:lang w:eastAsia="en-GB"/>
+        </w:rPr>
+        <w:t>correct</w:t>
+      </w:r>
+      <w:r>
+        <w:rPr>
+          <w:rFonts w:cs="Calibri"/>
+          <w:spacing w:val="-2"/>
+        </w:rPr>
+        <w:t>_if_needed</w:t>
+      </w:r>
+      <w:proofErr w:type="spellEnd"/>
+      <w:r>
+        <w:rPr>
+          <w:rFonts w:cs="Calibri"/>
+          <w:lang w:eastAsia="en-GB"/>
+        </w:rPr>
+        <w:t xml:space="preserve"> </w:t>
+      </w:r>
+      <w:r>
+        <w:rPr>
+          <w:rFonts w:eastAsia="Times New Roman" w:cs="Calibri"/>
+        </w:rPr>
+        <w:t>(1, 1, 1, 1, 1, 1, 1, 1, 1, 1, 1, 1, 5, 12, 12, 5)</w:t>
+      </w:r>
+    </w:p>
+    <w:p>
+      <w:pPr>
+        <w:widowControl w:val="0"/>
+        <w:suppressAutoHyphens/>
+        <w:spacing w:after="0" w:line="288" w:lineRule="auto"/>
+        <w:jc w:val="both"/>
+        <w:rPr>
+          <w:rFonts w:cs="Calibri"/>
+          <w:b/>
+          <w:bCs/>
+          <w:spacing w:val="-2"/>
+        </w:rPr>
+      </w:pPr>
+      <w:r>
+        <w:rPr>
+          <w:rFonts w:cs="Calibri"/>
+          <w:spacing w:val="-2"/>
+        </w:rPr>
+        <w:tab/>
+      </w:r>
+      <w:r>
+        <w:rPr>
+          <w:rFonts w:cs="Calibri"/>
+          <w:b/>
+          <w:bCs/>
+          <w:spacing w:val="-2"/>
+        </w:rPr>
+        <w:t>(S1 S2 S3 S4) = (12 10 7 1)</w:t>
+      </w:r>
+    </w:p>
+    <w:p>
+      <w:pPr>
+        <w:widowControl w:val="0"/>
+        <w:suppressAutoHyphens/>
+        <w:spacing w:after="0" w:line="288" w:lineRule="auto"/>
+        <w:ind w:firstLine="720"/>
+        <w:jc w:val="both"/>
+        <w:rPr>
+          <w:rFonts w:cs="Calibri"/>
+          <w:b/>
+          <w:bCs/>
+          <w:spacing w:val="-2"/>
+        </w:rPr>
+      </w:pPr>
+      <w:r>
+        <w:rPr>
+          <w:rFonts w:cs="Calibri"/>
+          <w:b/>
+          <w:bCs/>
+          <w:spacing w:val="-2"/>
+        </w:rPr>
+        <w:t>p = 16  q = 10  r = 5</w:t>
+      </w:r>
+    </w:p>
+    <w:p>
+      <w:pPr>
+        <w:widowControl w:val="0"/>
+        <w:suppressAutoHyphens/>
+        <w:spacing w:after="0" w:line="288" w:lineRule="auto"/>
+        <w:ind w:firstLine="720"/>
+        <w:jc w:val="both"/>
+        <w:rPr>
+          <w:rFonts w:cs="Calibri"/>
+          <w:b/>
+          <w:bCs/>
+          <w:spacing w:val="-2"/>
+        </w:rPr>
+      </w:pPr>
+      <w:r>
+        <w:rPr>
+          <w:rFonts w:cs="Calibri"/>
+          <w:b/>
+          <w:bCs/>
+          <w:spacing w:val="-2"/>
+        </w:rPr>
+        <w:t xml:space="preserve">More than two errors have </w:t>
+      </w:r>
+      <w:proofErr w:type="spellStart"/>
+      <w:r>
+        <w:rPr>
+          <w:rFonts w:cs="Calibri"/>
+          <w:b/>
+          <w:bCs/>
+          <w:spacing w:val="-2"/>
+        </w:rPr>
+        <w:t>occoured</w:t>
+      </w:r>
+      <w:proofErr w:type="spellEnd"/>
+      <w:r>
+        <w:rPr>
+          <w:rFonts w:cs="Calibri"/>
+          <w:b/>
+          <w:bCs/>
+          <w:spacing w:val="-2"/>
+        </w:rPr>
+        <w:t>. ??</w:t>
+      </w:r>
+    </w:p>
+    <w:p>
+      <w:pPr>
+        <w:spacing w:after="0"/>
+        <w:ind w:firstLine="720"/>
+        <w:rPr>
+          <w:rFonts w:eastAsia="Times New Roman" w:cs="Calibri"/>
+        </w:rPr>
+      </w:pPr>
+      <w:r>
+        <w:rPr>
+          <w:rFonts w:eastAsia="Times New Roman" w:cs="Calibri"/>
+        </w:rPr>
+        <w:t xml:space="preserve">(b7) </w:t>
+      </w:r>
+      <w:proofErr w:type="spellStart"/>
+      <w:r>
+        <w:rPr>
+          <w:rFonts w:eastAsia="Times New Roman" w:cs="Calibri"/>
+        </w:rPr>
+        <w:t>correct</w:t>
+      </w:r>
+      <w:r>
+        <w:rPr>
+          <w:rFonts w:cs="Calibri"/>
+          <w:spacing w:val="-2"/>
+        </w:rPr>
+        <w:t>_if_needed</w:t>
+      </w:r>
+      <w:proofErr w:type="spellEnd"/>
+      <w:r>
+        <w:rPr>
+          <w:rFonts w:eastAsia="Times New Roman" w:cs="Calibri"/>
+        </w:rPr>
+        <w:t xml:space="preserve"> (10, 11, 3, 5, 2, 9, 8, 6, 6, 11, 14, 15, 6, 6, 15, 9),</w:t>
+      </w:r>
+    </w:p>
+    <w:p>
+      <w:pPr>
+        <w:widowControl w:val="0"/>
+        <w:suppressAutoHyphens/>
+        <w:spacing w:after="0" w:line="288" w:lineRule="auto"/>
+        <w:jc w:val="both"/>
+        <w:rPr>
+          <w:rFonts w:cs="Calibri"/>
+          <w:b/>
+          <w:bCs/>
+          <w:spacing w:val="-2"/>
+        </w:rPr>
+      </w:pPr>
+      <w:r>
+        <w:rPr>
+          <w:rFonts w:cs="Calibri"/>
+          <w:spacing w:val="-2"/>
+        </w:rPr>
+        <w:tab/>
+      </w:r>
+      <w:r>
+        <w:rPr>
+          <w:rFonts w:cs="Calibri"/>
+          <w:b/>
+          <w:bCs/>
+          <w:spacing w:val="-2"/>
+        </w:rPr>
+        <w:t>(S1 S2 S3 S4) = (0 0 0 0)</w:t>
+      </w:r>
+    </w:p>
+    <w:p>
+      <w:pPr>
+        <w:widowControl w:val="0"/>
+        <w:suppressAutoHyphens/>
+        <w:spacing w:after="0" w:line="288" w:lineRule="auto"/>
+        <w:ind w:firstLine="720"/>
+        <w:jc w:val="both"/>
+        <w:rPr>
+          <w:rFonts w:cs="Calibri"/>
+          <w:b/>
+          <w:bCs/>
+          <w:spacing w:val="-2"/>
+        </w:rPr>
+      </w:pPr>
+      <w:r>
+        <w:rPr>
+          <w:rFonts w:cs="Calibri"/>
+          <w:b/>
+          <w:bCs/>
+          <w:spacing w:val="-2"/>
+        </w:rPr>
+        <w:t>p = 0  q = 0  r = 0</w:t>
+      </w:r>
+    </w:p>
+    <w:p>
+      <w:pPr>
+        <w:widowControl w:val="0"/>
+        <w:suppressAutoHyphens/>
+        <w:spacing w:after="0" w:line="288" w:lineRule="auto"/>
+        <w:ind w:firstLine="720"/>
+        <w:jc w:val="both"/>
+        <w:rPr>
+          <w:rFonts w:cs="Calibri"/>
+          <w:b/>
+          <w:bCs/>
+          <w:spacing w:val="-2"/>
+        </w:rPr>
+      </w:pPr>
+      <w:r>
+        <w:rPr>
+          <w:rFonts w:cs="Calibri"/>
+          <w:b/>
+          <w:bCs/>
+          <w:spacing w:val="-2"/>
+        </w:rPr>
+        <w:t>No error</w:t>
+      </w:r>
+    </w:p>
+    <w:p>
+      <w:pPr>
+        <w:spacing w:after="0"/>
+        <w:ind w:firstLine="720"/>
+        <w:rPr>
+          <w:rFonts w:eastAsia="Times New Roman" w:cs="Calibri"/>
+        </w:rPr>
+      </w:pPr>
+      <w:r>
+        <w:rPr>
+          <w:rFonts w:cs="Calibri"/>
+          <w:lang w:eastAsia="en-GB"/>
+        </w:rPr>
+        <w:t xml:space="preserve">(b8) </w:t>
+      </w:r>
+      <w:proofErr w:type="spellStart"/>
+      <w:r>
+        <w:rPr>
+          <w:rFonts w:cs="Calibri"/>
+          <w:lang w:eastAsia="en-GB"/>
+        </w:rPr>
+        <w:t>correct</w:t>
+      </w:r>
+      <w:r>
+        <w:rPr>
+          <w:rFonts w:cs="Calibri"/>
+          <w:spacing w:val="-2"/>
+        </w:rPr>
+        <w:t>_if_needed</w:t>
+      </w:r>
+      <w:proofErr w:type="spellEnd"/>
+      <w:r>
+        <w:rPr>
+          <w:rFonts w:cs="Calibri"/>
+          <w:lang w:eastAsia="en-GB"/>
+        </w:rPr>
+        <w:t xml:space="preserve"> </w:t>
+      </w:r>
+      <w:r>
+        <w:rPr>
+          <w:rFonts w:eastAsia="Times New Roman" w:cs="Calibri"/>
+        </w:rPr>
+        <w:t>(7, 11, 3, 5, 3, 9, 8, 8, 6, 11, 14, 15, 6, 6, 16, 8),</w:t>
+      </w:r>
+    </w:p>
+    <w:p>
+      <w:pPr>
+        <w:widowControl w:val="0"/>
+        <w:suppressAutoHyphens/>
+        <w:spacing w:after="0" w:line="288" w:lineRule="auto"/>
+        <w:jc w:val="both"/>
+        <w:rPr>
+          <w:rFonts w:cs="Calibri"/>
+          <w:b/>
+          <w:bCs/>
+          <w:lang w:eastAsia="en-GB"/>
+        </w:rPr>
+      </w:pPr>
+      <w:r>
+        <w:rPr>
+          <w:rFonts w:cs="Calibri"/>
+          <w:lang w:eastAsia="en-GB"/>
+        </w:rPr>
+        <w:tab/>
+      </w:r>
+      <w:r>
+        <w:rPr>
+          <w:rFonts w:cs="Calibri"/>
+          <w:b/>
+          <w:bCs/>
+          <w:lang w:eastAsia="en-GB"/>
+        </w:rPr>
+        <w:t>(S1 S2 S3 S4) = (0 0 0 0)</w:t>
+      </w:r>
+    </w:p>
+    <w:p>
+      <w:pPr>
+        <w:widowControl w:val="0"/>
+        <w:suppressAutoHyphens/>
+        <w:spacing w:after="0" w:line="288" w:lineRule="auto"/>
+        <w:ind w:firstLine="720"/>
+        <w:jc w:val="both"/>
+        <w:rPr>
+          <w:rFonts w:cs="Calibri"/>
+          <w:b/>
+          <w:bCs/>
+          <w:lang w:eastAsia="en-GB"/>
+        </w:rPr>
+      </w:pPr>
+      <w:r>
+        <w:rPr>
+          <w:rFonts w:cs="Calibri"/>
+          <w:b/>
+          <w:bCs/>
+          <w:lang w:eastAsia="en-GB"/>
+        </w:rPr>
+        <w:t>p = 0  q = 0  r = 0</w:t>
+      </w:r>
+    </w:p>
+    <w:p>
+      <w:pPr>
+        <w:widowControl w:val="0"/>
+        <w:suppressAutoHyphens/>
+        <w:spacing w:after="0" w:line="288" w:lineRule="auto"/>
+        <w:ind w:firstLine="720"/>
+        <w:jc w:val="both"/>
+        <w:rPr>
+          <w:rFonts w:cs="Calibri"/>
+          <w:b/>
+          <w:bCs/>
+          <w:spacing w:val="-2"/>
+        </w:rPr>
+      </w:pPr>
+      <w:r>
+        <w:rPr>
+          <w:rFonts w:cs="Calibri"/>
+          <w:b/>
+          <w:bCs/>
+          <w:lang w:eastAsia="en-GB"/>
+        </w:rPr>
+        <w:t>No error</w:t>
+      </w:r>
+    </w:p>
+    <w:p>
+      <w:pPr>
+        <w:spacing w:after="0"/>
+        <w:ind w:firstLine="720"/>
+        <w:rPr>
+          <w:rFonts w:eastAsia="Times New Roman" w:cs="Calibri"/>
+        </w:rPr>
+      </w:pPr>
+      <w:r>
+        <w:rPr>
+          <w:rFonts w:cs="Calibri"/>
+          <w:lang w:eastAsia="en-GB"/>
+        </w:rPr>
+        <w:lastRenderedPageBreak/>
+        <w:t xml:space="preserve">(b9) </w:t>
+      </w:r>
+      <w:proofErr w:type="spellStart"/>
+      <w:r>
+        <w:rPr>
+          <w:rFonts w:cs="Calibri"/>
+          <w:lang w:eastAsia="en-GB"/>
+        </w:rPr>
+        <w:t>correct</w:t>
+      </w:r>
+      <w:r>
+        <w:rPr>
+          <w:rFonts w:cs="Calibri"/>
+          <w:spacing w:val="-2"/>
+        </w:rPr>
+        <w:t>_if_needed</w:t>
+      </w:r>
+      <w:proofErr w:type="spellEnd"/>
+      <w:r>
+        <w:rPr>
+          <w:rFonts w:cs="Calibri"/>
+          <w:spacing w:val="-2"/>
+        </w:rPr>
+        <w:t xml:space="preserve"> </w:t>
+      </w:r>
+      <w:r>
+        <w:rPr>
+          <w:rFonts w:cs="Calibri"/>
+          <w:lang w:eastAsia="en-GB"/>
+        </w:rPr>
+        <w:t>(</w:t>
+      </w:r>
+      <w:r>
+        <w:rPr>
+          <w:rFonts w:eastAsia="Times New Roman" w:cs="Calibri"/>
+        </w:rPr>
+        <w:t>1, 1, 1, 1, 1, 1, 1, 1, 1, 1, 1, 5, 5, 5, 5, 5)</w:t>
+      </w:r>
+    </w:p>
+    <w:p>
+      <w:pPr>
+        <w:widowControl w:val="0"/>
+        <w:suppressAutoHyphens/>
+        <w:spacing w:after="0" w:line="288" w:lineRule="auto"/>
+        <w:jc w:val="both"/>
+        <w:rPr>
+          <w:rFonts w:cs="Calibri"/>
+          <w:b/>
+          <w:bCs/>
+          <w:spacing w:val="-2"/>
+        </w:rPr>
+      </w:pPr>
+      <w:r>
+        <w:rPr>
+          <w:rFonts w:cs="Calibri"/>
+          <w:spacing w:val="-2"/>
+        </w:rPr>
+        <w:tab/>
+      </w:r>
+      <w:r>
+        <w:rPr>
+          <w:rFonts w:cs="Calibri"/>
+          <w:b/>
+          <w:bCs/>
+          <w:spacing w:val="-2"/>
+        </w:rPr>
+        <w:t>(S1 S2 S3 S4) = (2 8 16 1)</w:t>
+      </w:r>
+    </w:p>
+    <w:p>
+      <w:pPr>
+        <w:widowControl w:val="0"/>
+        <w:suppressAutoHyphens/>
+        <w:spacing w:after="0" w:line="288" w:lineRule="auto"/>
+        <w:ind w:firstLine="720"/>
+        <w:jc w:val="both"/>
+        <w:rPr>
+          <w:rFonts w:cs="Calibri"/>
+          <w:b/>
+          <w:bCs/>
+          <w:spacing w:val="-2"/>
+        </w:rPr>
+      </w:pPr>
+      <w:r>
+        <w:rPr>
+          <w:rFonts w:cs="Calibri"/>
+          <w:b/>
+          <w:bCs/>
+          <w:spacing w:val="-2"/>
+        </w:rPr>
+        <w:t>p = 15  q = 10  r = 10</w:t>
+      </w:r>
+    </w:p>
+    <w:p>
+      <w:pPr>
+        <w:widowControl w:val="0"/>
+        <w:suppressAutoHyphens/>
+        <w:spacing w:after="0" w:line="288" w:lineRule="auto"/>
+        <w:ind w:firstLine="720"/>
+        <w:jc w:val="both"/>
+        <w:rPr>
+          <w:rFonts w:cs="Calibri"/>
+          <w:b/>
+          <w:bCs/>
+          <w:spacing w:val="-2"/>
+        </w:rPr>
+      </w:pPr>
+      <w:r>
+        <w:rPr>
+          <w:rFonts w:cs="Calibri"/>
+          <w:b/>
+          <w:bCs/>
+          <w:spacing w:val="-2"/>
+        </w:rPr>
+        <w:t xml:space="preserve">More than two errors have </w:t>
+      </w:r>
+      <w:proofErr w:type="spellStart"/>
+      <w:r>
+        <w:rPr>
+          <w:rFonts w:cs="Calibri"/>
+          <w:b/>
+          <w:bCs/>
+          <w:spacing w:val="-2"/>
+        </w:rPr>
+        <w:t>occoured</w:t>
+      </w:r>
+      <w:proofErr w:type="spellEnd"/>
+      <w:r>
+        <w:rPr>
+          <w:rFonts w:cs="Calibri"/>
+          <w:b/>
+          <w:bCs/>
+          <w:spacing w:val="-2"/>
+        </w:rPr>
+        <w:t>. ??</w:t>
+      </w:r>
+    </w:p>
+    <w:p>
+      <w:pPr>
+        <w:spacing w:after="0"/>
+        <w:ind w:firstLine="720"/>
+        <w:rPr>
+          <w:rFonts w:eastAsia="Times New Roman" w:cs="Calibri"/>
+        </w:rPr>
+      </w:pPr>
+      <w:r>
+        <w:rPr>
+          <w:rFonts w:cs="Calibri"/>
+          <w:lang w:eastAsia="en-GB"/>
+        </w:rPr>
+        <w:t xml:space="preserve">(b10) </w:t>
+      </w:r>
+      <w:proofErr w:type="spellStart"/>
+      <w:r>
+        <w:rPr>
+          <w:rFonts w:cs="Calibri"/>
+          <w:lang w:eastAsia="en-GB"/>
+        </w:rPr>
+        <w:t>correct</w:t>
+      </w:r>
+      <w:r>
+        <w:rPr>
+          <w:rFonts w:cs="Calibri"/>
+          <w:spacing w:val="-2"/>
+        </w:rPr>
+        <w:t>_if_needed</w:t>
+      </w:r>
+      <w:proofErr w:type="spellEnd"/>
+      <w:r>
+        <w:rPr>
+          <w:rFonts w:cs="Calibri"/>
+          <w:spacing w:val="-2"/>
+        </w:rPr>
+        <w:t xml:space="preserve"> </w:t>
+      </w:r>
+      <w:r>
+        <w:rPr>
+          <w:rFonts w:eastAsia="Times New Roman" w:cs="Calibri"/>
+        </w:rPr>
+        <w:t>(5, 5, 5, 5, 5, 5, 4, 4, 4, 4, 4, 4, 5, 5,</w:t>
+      </w:r>
+      <w:r>
+        <w:rPr>
+          <w:rFonts w:eastAsia="Times New Roman" w:cs="Calibri"/>
+        </w:rPr>
+        <w:t xml:space="preserve"> </w:t>
+      </w:r>
+      <w:r>
+        <w:rPr>
+          <w:rFonts w:eastAsia="Times New Roman" w:cs="Calibri"/>
+        </w:rPr>
+        <w:t>5,</w:t>
+      </w:r>
+      <w:r>
+        <w:rPr>
+          <w:rFonts w:eastAsia="Times New Roman" w:cs="Calibri"/>
+        </w:rPr>
+        <w:t xml:space="preserve"> </w:t>
+      </w:r>
+      <w:r>
+        <w:rPr>
+          <w:rFonts w:eastAsia="Times New Roman" w:cs="Calibri"/>
+        </w:rPr>
+        <w:t>5)</w:t>
+      </w:r>
+    </w:p>
+    <w:p>
+      <w:pPr>
+        <w:spacing w:after="0"/>
+        <w:ind w:firstLine="720"/>
+        <w:rPr>
+          <w:rFonts w:eastAsia="Times New Roman" w:cs="Calibri"/>
+          <w:b/>
+          <w:bCs/>
+        </w:rPr>
+      </w:pPr>
+      <w:r>
+        <w:rPr>
+          <w:rFonts w:eastAsia="Times New Roman" w:cs="Calibri"/>
+          <w:b/>
+          <w:bCs/>
+        </w:rPr>
+        <w:t>(S1 S2 S3 S4) = (6 11 2 1)</w:t>
+      </w:r>
+    </w:p>
+    <w:p>
+      <w:pPr>
+        <w:spacing w:after="0"/>
+        <w:ind w:firstLine="720"/>
+        <w:rPr>
+          <w:rFonts w:eastAsia="Times New Roman" w:cs="Calibri"/>
+          <w:b/>
+          <w:bCs/>
+        </w:rPr>
+      </w:pPr>
+      <w:r>
+        <w:rPr>
+          <w:rFonts w:eastAsia="Times New Roman" w:cs="Calibri"/>
+          <w:b/>
+          <w:bCs/>
+        </w:rPr>
+        <w:t>p = 7  q = 1  r = 10</w:t>
+      </w:r>
+    </w:p>
+    <w:p>
+      <w:pPr>
+        <w:spacing w:after="0"/>
+        <w:ind w:firstLine="720"/>
+        <w:rPr>
+          <w:rFonts w:eastAsia="Times New Roman" w:cs="Calibri"/>
+          <w:b/>
+          <w:bCs/>
+        </w:rPr>
+      </w:pPr>
+      <w:r>
+        <w:rPr>
+          <w:rFonts w:eastAsia="Times New Roman" w:cs="Calibri"/>
+          <w:b/>
+          <w:bCs/>
+        </w:rPr>
+        <w:t xml:space="preserve">More than two errors have </w:t>
+      </w:r>
+      <w:proofErr w:type="spellStart"/>
+      <w:r>
+        <w:rPr>
+          <w:rFonts w:eastAsia="Times New Roman" w:cs="Calibri"/>
+          <w:b/>
+          <w:bCs/>
+        </w:rPr>
+        <w:t>occoured</w:t>
+      </w:r>
+      <w:proofErr w:type="spellEnd"/>
+      <w:r>
+        <w:rPr>
+          <w:rFonts w:eastAsia="Times New Roman" w:cs="Calibri"/>
+          <w:b/>
+          <w:bCs/>
+        </w:rPr>
+        <w:t>. ??</w:t>
+      </w:r>
     </w:p>
     <w:p>
       <w:pPr>
@@ -18838,6 +19974,7 @@
   <w:style w:type="character" w:default="1" w:styleId="DefaultParagraphFont">
     <w:name w:val="Default Paragraph Font"/>
     <w:uiPriority w:val="1"/>
+    <w:semiHidden/>
     <w:unhideWhenUsed/>
   </w:style>
   <w:style w:type="table" w:default="1" w:styleId="TableNormal">

</xml_diff>